<commit_message>
Revert "Squashed commit of the following:"
This reverts commit 7eaa566640bf3df482b978538da4f48a807b509b.
</commit_message>
<xml_diff>
--- a/How To Run Sightability Model on Annual Elk Inventory Data in R.docx
+++ b/How To Run Sightability Model on Annual Elk Inventory Data in R.docx
@@ -1,6 +1,6 @@
 
 <file path=word/document.xml><?xml version="1.0" encoding="utf-8"?>
-<w:document xmlns:wpc="http://schemas.microsoft.com/office/word/2010/wordprocessingCanvas" xmlns:cx="http://schemas.microsoft.com/office/drawing/2014/chartex" xmlns:cx1="http://schemas.microsoft.com/office/drawing/2015/9/8/chartex" xmlns:cx2="http://schemas.microsoft.com/office/drawing/2015/10/21/chartex" xmlns:cx3="http://schemas.microsoft.com/office/drawing/2016/5/9/chartex" xmlns:cx4="http://schemas.microsoft.com/office/drawing/2016/5/10/chartex" xmlns:cx5="http://schemas.microsoft.com/office/drawing/2016/5/11/chartex" xmlns:cx6="http://schemas.microsoft.com/office/drawing/2016/5/12/chartex" xmlns:cx7="http://schemas.microsoft.com/office/drawing/2016/5/13/chartex" xmlns:cx8="http://schemas.microsoft.com/office/drawing/2016/5/14/chartex" xmlns:mc="http://schemas.openxmlformats.org/markup-compatibility/2006" xmlns:aink="http://schemas.microsoft.com/office/drawing/2016/ink" xmlns:am3d="http://schemas.microsoft.com/office/drawing/2017/model3d" xmlns:o="urn:schemas-microsoft-com:office:office" xmlns:oel="http://schemas.microsoft.com/office/2019/extlst" xmlns:r="http://schemas.openxmlformats.org/officeDocument/2006/relationships" xmlns:m="http://schemas.openxmlformats.org/officeDocument/2006/math" xmlns:v="urn:schemas-microsoft-com:vml" xmlns:wp14="http://schemas.microsoft.com/office/word/2010/wordprocessingDrawing" xmlns:wp="http://schemas.openxmlformats.org/drawingml/2006/wordprocessingDrawing" xmlns:w10="urn:schemas-microsoft-com:office:word" xmlns:w="http://schemas.openxmlformats.org/wordprocessingml/2006/main" xmlns:w14="http://schemas.microsoft.com/office/word/2010/wordml" xmlns:w15="http://schemas.microsoft.com/office/word/2012/wordml" xmlns:w16cex="http://schemas.microsoft.com/office/word/2018/wordml/cex" xmlns:w16cid="http://schemas.microsoft.com/office/word/2016/wordml/cid" xmlns:w16="http://schemas.microsoft.com/office/word/2018/wordml" xmlns:w16du="http://schemas.microsoft.com/office/word/2023/wordml/word16du" xmlns:w16sdtdh="http://schemas.microsoft.com/office/word/2020/wordml/sdtdatahash" xmlns:w16se="http://schemas.microsoft.com/office/word/2015/wordml/symex" xmlns:wpg="http://schemas.microsoft.com/office/word/2010/wordprocessingGroup" xmlns:wpi="http://schemas.microsoft.com/office/word/2010/wordprocessingInk" xmlns:wne="http://schemas.microsoft.com/office/word/2006/wordml" xmlns:wps="http://schemas.microsoft.com/office/word/2010/wordprocessingShape" mc:Ignorable="w14 w15 w16se w16cid w16 w16cex w16sdtdh w16du wp14">
+<w:document xmlns:wpc="http://schemas.microsoft.com/office/word/2010/wordprocessingCanvas" xmlns:cx="http://schemas.microsoft.com/office/drawing/2014/chartex" xmlns:cx1="http://schemas.microsoft.com/office/drawing/2015/9/8/chartex" xmlns:cx2="http://schemas.microsoft.com/office/drawing/2015/10/21/chartex" xmlns:cx3="http://schemas.microsoft.com/office/drawing/2016/5/9/chartex" xmlns:cx4="http://schemas.microsoft.com/office/drawing/2016/5/10/chartex" xmlns:cx5="http://schemas.microsoft.com/office/drawing/2016/5/11/chartex" xmlns:cx6="http://schemas.microsoft.com/office/drawing/2016/5/12/chartex" xmlns:cx7="http://schemas.microsoft.com/office/drawing/2016/5/13/chartex" xmlns:cx8="http://schemas.microsoft.com/office/drawing/2016/5/14/chartex" xmlns:mc="http://schemas.openxmlformats.org/markup-compatibility/2006" xmlns:aink="http://schemas.microsoft.com/office/drawing/2016/ink" xmlns:am3d="http://schemas.microsoft.com/office/drawing/2017/model3d" xmlns:o="urn:schemas-microsoft-com:office:office" xmlns:oel="http://schemas.microsoft.com/office/2019/extlst" xmlns:r="http://schemas.openxmlformats.org/officeDocument/2006/relationships" xmlns:m="http://schemas.openxmlformats.org/officeDocument/2006/math" xmlns:v="urn:schemas-microsoft-com:vml" xmlns:wp14="http://schemas.microsoft.com/office/word/2010/wordprocessingDrawing" xmlns:wp="http://schemas.openxmlformats.org/drawingml/2006/wordprocessingDrawing" xmlns:w10="urn:schemas-microsoft-com:office:word" xmlns:w="http://schemas.openxmlformats.org/wordprocessingml/2006/main" xmlns:w14="http://schemas.microsoft.com/office/word/2010/wordml" xmlns:w15="http://schemas.microsoft.com/office/word/2012/wordml" xmlns:w16cex="http://schemas.microsoft.com/office/word/2018/wordml/cex" xmlns:w16cid="http://schemas.microsoft.com/office/word/2016/wordml/cid" xmlns:w16="http://schemas.microsoft.com/office/word/2018/wordml" xmlns:w16sdtdh="http://schemas.microsoft.com/office/word/2020/wordml/sdtdatahash" xmlns:w16se="http://schemas.microsoft.com/office/word/2015/wordml/symex" xmlns:wpg="http://schemas.microsoft.com/office/word/2010/wordprocessingGroup" xmlns:wpi="http://schemas.microsoft.com/office/word/2010/wordprocessingInk" xmlns:wne="http://schemas.microsoft.com/office/word/2006/wordml" xmlns:wps="http://schemas.microsoft.com/office/word/2010/wordprocessingShape" mc:Ignorable="w14 w15 w16se w16cid w16 w16cex w16sdtdh wp14">
   <w:body>
     <w:p>
       <w:pPr>
@@ -54,24 +54,24 @@
         </w:numPr>
       </w:pPr>
       <w:r>
-        <w:t xml:space="preserve">Annual survey </w:t>
+        <w:t xml:space="preserve">Annual survey data  - an Excel </w:t>
+      </w:r>
+      <w:r>
+        <w:t>sheet</w:t>
+      </w:r>
+      <w:r>
+        <w:t xml:space="preserve"> with rows for each group observed on survey</w:t>
+      </w:r>
+      <w:r>
+        <w:t xml:space="preserve"> (</w:t>
       </w:r>
       <w:proofErr w:type="gramStart"/>
       <w:r>
-        <w:t>data  -</w:t>
+        <w:t>e.g.</w:t>
       </w:r>
       <w:proofErr w:type="gramEnd"/>
       <w:r>
-        <w:t xml:space="preserve"> an Excel </w:t>
-      </w:r>
-      <w:r>
-        <w:t>sheet</w:t>
-      </w:r>
-      <w:r>
-        <w:t xml:space="preserve"> with rows for each group observed on survey</w:t>
-      </w:r>
-      <w:r>
-        <w:t xml:space="preserve"> (e.g. “2021 Data”)</w:t>
+        <w:t xml:space="preserve"> “2021 Data”)</w:t>
       </w:r>
     </w:p>
     <w:p>
@@ -95,7 +95,15 @@
         <w:t xml:space="preserve"> – an Excel sheet that summarizes expert-informed (standard method) estimates for each EPU in that year</w:t>
       </w:r>
       <w:r>
-        <w:t xml:space="preserve"> (e.g. “2021 Summary”)</w:t>
+        <w:t xml:space="preserve"> (</w:t>
+      </w:r>
+      <w:proofErr w:type="gramStart"/>
+      <w:r>
+        <w:t>e.g.</w:t>
+      </w:r>
+      <w:proofErr w:type="gramEnd"/>
+      <w:r>
+        <w:t xml:space="preserve"> “2021 Summary”)</w:t>
       </w:r>
     </w:p>
     <w:p>
@@ -107,7 +115,15 @@
         </w:numPr>
       </w:pPr>
       <w:r>
-        <w:t>Annual effort – an Excel sheet with areas surveyed in each EPU in that year (e.g. “2021 Effort”)</w:t>
+        <w:t>Annual effort – an Excel sheet with areas surveyed in each EPU in that year (</w:t>
+      </w:r>
+      <w:proofErr w:type="gramStart"/>
+      <w:r>
+        <w:t>e.g.</w:t>
+      </w:r>
+      <w:proofErr w:type="gramEnd"/>
+      <w:r>
+        <w:t xml:space="preserve"> “2021 Effort”)</w:t>
       </w:r>
     </w:p>
     <w:p>
@@ -143,13 +159,7 @@
         <w:t>“b</w:t>
       </w:r>
       <w:r>
-        <w:t>eta_binom_model_elk</w:t>
-      </w:r>
-      <w:r>
-        <w:t>2022</w:t>
-      </w:r>
-      <w:r>
-        <w:t>.txt</w:t>
+        <w:t>eta_binom_model_elk.txt</w:t>
       </w:r>
       <w:r>
         <w:t>”</w:t>
@@ -400,15 +410,15 @@
         </w:numPr>
       </w:pPr>
       <w:r>
-        <w:t xml:space="preserve">Data file – Save </w:t>
+        <w:t>Data file – Save all of the sheets described below in one large Excel file (</w:t>
       </w:r>
       <w:proofErr w:type="gramStart"/>
       <w:r>
-        <w:t>all of</w:t>
+        <w:t>e.g.</w:t>
       </w:r>
       <w:proofErr w:type="gramEnd"/>
       <w:r>
-        <w:t xml:space="preserve"> the sheets described below in one large Excel file (e.g. “example_data.xlsx”). For every year of surveys, create one of each sheet described below.</w:t>
+        <w:t xml:space="preserve"> “example_data.xlsx”). For every year of surveys, create one of each sheet described below.</w:t>
       </w:r>
     </w:p>
     <w:p>
@@ -423,7 +433,15 @@
         <w:t>Data sheet</w:t>
       </w:r>
       <w:r>
-        <w:t>: e.g. “2021 Data”</w:t>
+        <w:t xml:space="preserve">: </w:t>
+      </w:r>
+      <w:proofErr w:type="gramStart"/>
+      <w:r>
+        <w:t>e.g.</w:t>
+      </w:r>
+      <w:proofErr w:type="gramEnd"/>
+      <w:r>
+        <w:t xml:space="preserve"> “2021 Data”</w:t>
       </w:r>
       <w:r>
         <w:t>,</w:t>
@@ -473,22 +491,137 @@
       <w:r>
         <w:t xml:space="preserve"> </w:t>
       </w:r>
-      <w:r>
-        <w:t>i</w:t>
-      </w:r>
-      <w:r>
-        <w:t>n format: “</w:t>
-      </w:r>
+    </w:p>
+    <w:p>
+      <w:pPr>
+        <w:pStyle w:val="ListParagraph"/>
+        <w:numPr>
+          <w:ilvl w:val="3"/>
+          <w:numId w:val="5"/>
+        </w:numPr>
+      </w:pPr>
+      <w:r>
+        <w:t>In format: “Apr 1</w:t>
+      </w:r>
+      <w:proofErr w:type="gramStart"/>
+      <w:r>
+        <w:t xml:space="preserve"> 2021</w:t>
+      </w:r>
+      <w:proofErr w:type="gramEnd"/>
+      <w:r>
+        <w:t>” (3-letter month, then day and full year)</w:t>
+      </w:r>
+    </w:p>
+    <w:p>
+      <w:pPr>
+        <w:pStyle w:val="ListParagraph"/>
+        <w:numPr>
+          <w:ilvl w:val="2"/>
+          <w:numId w:val="5"/>
+        </w:numPr>
+      </w:pPr>
+      <w:r>
+        <w:t>cow: count of cows in group</w:t>
+      </w:r>
+    </w:p>
+    <w:p>
+      <w:pPr>
+        <w:pStyle w:val="ListParagraph"/>
+        <w:numPr>
+          <w:ilvl w:val="2"/>
+          <w:numId w:val="5"/>
+        </w:numPr>
+      </w:pPr>
+      <w:r>
+        <w:t>calf: count of calves in group</w:t>
+      </w:r>
+    </w:p>
+    <w:p>
+      <w:pPr>
+        <w:pStyle w:val="ListParagraph"/>
+        <w:numPr>
+          <w:ilvl w:val="2"/>
+          <w:numId w:val="5"/>
+        </w:numPr>
+      </w:pPr>
+      <w:r>
+        <w:t>spike: count of spikes in group</w:t>
+      </w:r>
+    </w:p>
+    <w:p>
+      <w:pPr>
+        <w:pStyle w:val="ListParagraph"/>
+        <w:numPr>
+          <w:ilvl w:val="2"/>
+          <w:numId w:val="5"/>
+        </w:numPr>
+      </w:pPr>
+      <w:r>
+        <w:t>bull: count of bulls in group</w:t>
+      </w:r>
+    </w:p>
+    <w:p>
+      <w:pPr>
+        <w:pStyle w:val="ListParagraph"/>
+        <w:numPr>
+          <w:ilvl w:val="2"/>
+          <w:numId w:val="5"/>
+        </w:numPr>
+      </w:pPr>
+      <w:r>
+        <w:t>UC: count of unclassified individuals in group</w:t>
+      </w:r>
+    </w:p>
+    <w:p>
+      <w:pPr>
+        <w:pStyle w:val="ListParagraph"/>
+        <w:numPr>
+          <w:ilvl w:val="2"/>
+          <w:numId w:val="5"/>
+        </w:numPr>
+      </w:pPr>
+      <w:r>
+        <w:t>total*: total count of elk in group</w:t>
+      </w:r>
+    </w:p>
+    <w:p>
+      <w:pPr>
+        <w:pStyle w:val="ListParagraph"/>
+        <w:numPr>
+          <w:ilvl w:val="2"/>
+          <w:numId w:val="5"/>
+        </w:numPr>
+      </w:pPr>
       <w:proofErr w:type="spellStart"/>
       <w:r>
-        <w:t>yyyy</w:t>
+        <w:t>survey.type</w:t>
       </w:r>
       <w:proofErr w:type="spellEnd"/>
       <w:r>
-        <w:t>-mm-dd</w:t>
-      </w:r>
-      <w:r>
-        <w:t>”</w:t>
+        <w:t>*: was group observed during inventory</w:t>
+      </w:r>
+      <w:r>
+        <w:t xml:space="preserve"> survey (</w:t>
+      </w:r>
+      <w:proofErr w:type="gramStart"/>
+      <w:r>
+        <w:t>i.e.</w:t>
+      </w:r>
+      <w:proofErr w:type="gramEnd"/>
+      <w:r>
+        <w:t xml:space="preserve"> along transect), telemetry search, capture/collaring survey, or was it an incidental sighting?</w:t>
+      </w:r>
+    </w:p>
+    <w:p>
+      <w:pPr>
+        <w:pStyle w:val="ListParagraph"/>
+        <w:numPr>
+          <w:ilvl w:val="3"/>
+          <w:numId w:val="5"/>
+        </w:numPr>
+      </w:pPr>
+      <w:r>
+        <w:t>Currently 4 inputs allowed: inventory, telemetry, capture, incidental</w:t>
       </w:r>
     </w:p>
     <w:p>
@@ -499,8 +632,21 @@
           <w:numId w:val="5"/>
         </w:numPr>
       </w:pPr>
-      <w:r>
-        <w:t>cow: count of cows in group</w:t>
+      <w:proofErr w:type="spellStart"/>
+      <w:r>
+        <w:t>voc</w:t>
+      </w:r>
+      <w:proofErr w:type="spellEnd"/>
+      <w:r>
+        <w:t>*: visual obstruction (</w:t>
+      </w:r>
+      <w:proofErr w:type="gramStart"/>
+      <w:r>
+        <w:t>i.e.</w:t>
+      </w:r>
+      <w:proofErr w:type="gramEnd"/>
+      <w:r>
+        <w:t xml:space="preserve"> canopy cover) given as a decimal between 0 and 1</w:t>
       </w:r>
     </w:p>
     <w:p>
@@ -512,7 +658,76 @@
         </w:numPr>
       </w:pPr>
       <w:r>
-        <w:t>calf: count of calves in group</w:t>
+        <w:t>habitat: habitat where group was sighted (if you’d like to stratify estimates by habitat)</w:t>
+      </w:r>
+    </w:p>
+    <w:p>
+      <w:pPr>
+        <w:pStyle w:val="ListParagraph"/>
+        <w:numPr>
+          <w:ilvl w:val="3"/>
+          <w:numId w:val="5"/>
+        </w:numPr>
+      </w:pPr>
+      <w:r>
+        <w:t xml:space="preserve">Currently </w:t>
+      </w:r>
+      <w:r>
+        <w:t>habitat entries are sorted into 4 groups based on words used (parentheses):</w:t>
+      </w:r>
+    </w:p>
+    <w:p>
+      <w:pPr>
+        <w:pStyle w:val="ListParagraph"/>
+        <w:numPr>
+          <w:ilvl w:val="4"/>
+          <w:numId w:val="5"/>
+        </w:numPr>
+      </w:pPr>
+      <w:r>
+        <w:t xml:space="preserve">Rock/road/other (road, landfill, gravel, </w:t>
+      </w:r>
+      <w:r>
+        <w:t xml:space="preserve">slide, </w:t>
+      </w:r>
+      <w:r>
+        <w:t>other)</w:t>
+      </w:r>
+    </w:p>
+    <w:p>
+      <w:pPr>
+        <w:pStyle w:val="ListParagraph"/>
+        <w:numPr>
+          <w:ilvl w:val="4"/>
+          <w:numId w:val="5"/>
+        </w:numPr>
+      </w:pPr>
+      <w:r>
+        <w:t>Meadow/riparian (field, meadow, riparian, wetland, river)</w:t>
+      </w:r>
+    </w:p>
+    <w:p>
+      <w:pPr>
+        <w:pStyle w:val="ListParagraph"/>
+        <w:numPr>
+          <w:ilvl w:val="4"/>
+          <w:numId w:val="5"/>
+        </w:numPr>
+      </w:pPr>
+      <w:r>
+        <w:t>Cutblock/powerline (block, powerline, NSR, FTG)</w:t>
+      </w:r>
+    </w:p>
+    <w:p>
+      <w:pPr>
+        <w:pStyle w:val="ListParagraph"/>
+        <w:numPr>
+          <w:ilvl w:val="4"/>
+          <w:numId w:val="5"/>
+        </w:numPr>
+      </w:pPr>
+      <w:r>
+        <w:t>Mature forest (mature, old, conifer)</w:t>
       </w:r>
     </w:p>
     <w:p>
@@ -524,65 +739,7 @@
         </w:numPr>
       </w:pPr>
       <w:r>
-        <w:t>spike: count of spikes in group</w:t>
-      </w:r>
-    </w:p>
-    <w:p>
-      <w:pPr>
-        <w:pStyle w:val="ListParagraph"/>
-        <w:numPr>
-          <w:ilvl w:val="2"/>
-          <w:numId w:val="5"/>
-        </w:numPr>
-      </w:pPr>
-      <w:r>
-        <w:t>bull: count of bulls in group</w:t>
-      </w:r>
-    </w:p>
-    <w:p>
-      <w:pPr>
-        <w:pStyle w:val="ListParagraph"/>
-        <w:numPr>
-          <w:ilvl w:val="2"/>
-          <w:numId w:val="5"/>
-        </w:numPr>
-      </w:pPr>
-      <w:r>
-        <w:t>UC: count of unclassified individuals in group</w:t>
-      </w:r>
-    </w:p>
-    <w:p>
-      <w:pPr>
-        <w:pStyle w:val="ListParagraph"/>
-        <w:numPr>
-          <w:ilvl w:val="2"/>
-          <w:numId w:val="5"/>
-        </w:numPr>
-      </w:pPr>
-      <w:r>
-        <w:t>total*: total count of elk in group</w:t>
-      </w:r>
-    </w:p>
-    <w:p>
-      <w:pPr>
-        <w:pStyle w:val="ListParagraph"/>
-        <w:numPr>
-          <w:ilvl w:val="2"/>
-          <w:numId w:val="5"/>
-        </w:numPr>
-      </w:pPr>
-      <w:proofErr w:type="spellStart"/>
-      <w:proofErr w:type="gramStart"/>
-      <w:r>
-        <w:t>survey.type</w:t>
-      </w:r>
-      <w:proofErr w:type="spellEnd"/>
-      <w:proofErr w:type="gramEnd"/>
-      <w:r>
-        <w:t>*: was group observed during inventory</w:t>
-      </w:r>
-      <w:r>
-        <w:t xml:space="preserve"> survey (i.e. along transect), telemetry search, capture/collaring survey, or was it an incidental sighting?</w:t>
+        <w:t>activity: activity of first elk spotted (can be tested for effects on sightability)</w:t>
       </w:r>
     </w:p>
     <w:p>
@@ -594,141 +751,7 @@
         </w:numPr>
       </w:pPr>
       <w:r>
-        <w:t>Currently 4 inputs allowed: inventory, telemetry, capture, incidental</w:t>
-      </w:r>
-    </w:p>
-    <w:p>
-      <w:pPr>
-        <w:pStyle w:val="ListParagraph"/>
-        <w:numPr>
-          <w:ilvl w:val="2"/>
-          <w:numId w:val="5"/>
-        </w:numPr>
-      </w:pPr>
-      <w:proofErr w:type="spellStart"/>
-      <w:r>
-        <w:t>voc</w:t>
-      </w:r>
-      <w:proofErr w:type="spellEnd"/>
-      <w:r>
-        <w:t>*: visual obstruction (i.e. canopy cover) given as a decimal between 0 and 1</w:t>
-      </w:r>
-    </w:p>
-    <w:p>
-      <w:pPr>
-        <w:pStyle w:val="ListParagraph"/>
-        <w:numPr>
-          <w:ilvl w:val="2"/>
-          <w:numId w:val="5"/>
-        </w:numPr>
-      </w:pPr>
-      <w:r>
-        <w:t>habitat: habitat where group was sighted (if you’d like to stratify estimates by habitat)</w:t>
-      </w:r>
-    </w:p>
-    <w:p>
-      <w:pPr>
-        <w:pStyle w:val="ListParagraph"/>
-        <w:numPr>
-          <w:ilvl w:val="3"/>
-          <w:numId w:val="5"/>
-        </w:numPr>
-      </w:pPr>
-      <w:r>
-        <w:t xml:space="preserve">Currently </w:t>
-      </w:r>
-      <w:r>
-        <w:t xml:space="preserve">habitat entries are sorted into </w:t>
-      </w:r>
-      <w:r>
-        <w:t>3</w:t>
-      </w:r>
-      <w:r>
-        <w:t xml:space="preserve"> groups based on words used (parentheses):</w:t>
-      </w:r>
-    </w:p>
-    <w:p>
-      <w:pPr>
-        <w:pStyle w:val="ListParagraph"/>
-        <w:numPr>
-          <w:ilvl w:val="4"/>
-          <w:numId w:val="5"/>
-        </w:numPr>
-      </w:pPr>
-      <w:r>
-        <w:t>No forest</w:t>
-      </w:r>
-      <w:r>
-        <w:t xml:space="preserve"> (road, landfill, gravel, </w:t>
-      </w:r>
-      <w:r>
-        <w:t xml:space="preserve">slide, </w:t>
-      </w:r>
-      <w:r>
-        <w:t>field, meadow, riparian, wetland, river</w:t>
-      </w:r>
-      <w:r>
-        <w:t xml:space="preserve">, </w:t>
-      </w:r>
-      <w:r>
-        <w:t>other)</w:t>
-      </w:r>
-    </w:p>
-    <w:p>
-      <w:pPr>
-        <w:pStyle w:val="ListParagraph"/>
-        <w:numPr>
-          <w:ilvl w:val="4"/>
-          <w:numId w:val="5"/>
-        </w:numPr>
-      </w:pPr>
-      <w:r>
-        <w:t>Young forest</w:t>
-      </w:r>
-      <w:r>
-        <w:t xml:space="preserve"> (block, powerline, NSR, FTG)</w:t>
-      </w:r>
-    </w:p>
-    <w:p>
-      <w:pPr>
-        <w:pStyle w:val="ListParagraph"/>
-        <w:numPr>
-          <w:ilvl w:val="4"/>
-          <w:numId w:val="5"/>
-        </w:numPr>
-      </w:pPr>
-      <w:r>
-        <w:t>Mature forest (mature, old, conifer)</w:t>
-      </w:r>
-    </w:p>
-    <w:p>
-      <w:pPr>
-        <w:pStyle w:val="ListParagraph"/>
-        <w:numPr>
-          <w:ilvl w:val="2"/>
-          <w:numId w:val="5"/>
-        </w:numPr>
-      </w:pPr>
-      <w:r>
-        <w:t>activity: activity of first elk spotted (can be tested for effects on sightability)</w:t>
-      </w:r>
-    </w:p>
-    <w:p>
-      <w:pPr>
-        <w:pStyle w:val="ListParagraph"/>
-        <w:numPr>
-          <w:ilvl w:val="3"/>
-          <w:numId w:val="5"/>
-        </w:numPr>
-      </w:pPr>
-      <w:r>
-        <w:t>Currently 2 inputs allowed: standing</w:t>
-      </w:r>
-      <w:r>
-        <w:t>/moving</w:t>
-      </w:r>
-      <w:r>
-        <w:t xml:space="preserve"> and bedded</w:t>
+        <w:t>Currently 2 inputs allowed: standing and bedded</w:t>
       </w:r>
     </w:p>
     <w:p>
@@ -822,8 +845,22 @@
       <w:r>
         <w:t xml:space="preserve">: </w:t>
       </w:r>
-      <w:r>
-        <w:t>e.g. “2021 Summary”; I</w:t>
+      <w:proofErr w:type="gramStart"/>
+      <w:r>
+        <w:t>e.g.</w:t>
+      </w:r>
+      <w:proofErr w:type="gramEnd"/>
+      <w:r>
+        <w:t xml:space="preserve"> “2021 Summary</w:t>
+      </w:r>
+      <w:r>
+        <w:t>”;</w:t>
+      </w:r>
+      <w:r>
+        <w:t xml:space="preserve"> </w:t>
+      </w:r>
+      <w:r>
+        <w:t>I</w:t>
       </w:r>
       <w:r>
         <w:t>n the same Excel file</w:t>
@@ -874,321 +911,295 @@
         </w:numPr>
       </w:pPr>
       <w:proofErr w:type="spellStart"/>
+      <w:r>
+        <w:t>min.count</w:t>
+      </w:r>
+      <w:proofErr w:type="spellEnd"/>
+      <w:r>
+        <w:t>: if helpful for producing your own estimate, record your minimum count here</w:t>
+      </w:r>
+    </w:p>
+    <w:p>
+      <w:pPr>
+        <w:pStyle w:val="ListParagraph"/>
+        <w:numPr>
+          <w:ilvl w:val="2"/>
+          <w:numId w:val="5"/>
+        </w:numPr>
+      </w:pPr>
+      <w:r>
+        <w:lastRenderedPageBreak/>
+        <w:t>estimate*: sightability-corrected estimate according to expert analysis</w:t>
+      </w:r>
+    </w:p>
+    <w:p>
+      <w:pPr>
+        <w:pStyle w:val="ListParagraph"/>
+        <w:numPr>
+          <w:ilvl w:val="2"/>
+          <w:numId w:val="5"/>
+        </w:numPr>
+      </w:pPr>
+      <w:r>
+        <w:t>target: target elk population for EPU</w:t>
+      </w:r>
+      <w:r>
+        <w:t xml:space="preserve"> (can be used to make a reference line on trend graphs)</w:t>
+      </w:r>
+    </w:p>
+    <w:p>
+      <w:pPr>
+        <w:pStyle w:val="ListParagraph"/>
+        <w:numPr>
+          <w:ilvl w:val="1"/>
+          <w:numId w:val="5"/>
+        </w:numPr>
+      </w:pPr>
+      <w:r>
+        <w:t>Effort</w:t>
+      </w:r>
+      <w:r>
+        <w:t xml:space="preserve">: area surveyed in each EPU </w:t>
+      </w:r>
+      <w:r>
+        <w:t>that year</w:t>
+      </w:r>
+    </w:p>
+    <w:p>
+      <w:pPr>
+        <w:pStyle w:val="ListParagraph"/>
+        <w:numPr>
+          <w:ilvl w:val="2"/>
+          <w:numId w:val="5"/>
+        </w:numPr>
+      </w:pPr>
+      <w:r>
+        <w:t>This is derived from survey flight paths, assuming 250m visibility on either side</w:t>
+      </w:r>
+    </w:p>
+    <w:p>
+      <w:pPr>
+        <w:pStyle w:val="ListParagraph"/>
+        <w:numPr>
+          <w:ilvl w:val="2"/>
+          <w:numId w:val="5"/>
+        </w:numPr>
+      </w:pPr>
+      <w:r>
+        <w:t>Steps to create “areas_surveyed_2021.csv” (insert relevant year):</w:t>
+      </w:r>
+    </w:p>
+    <w:p>
+      <w:pPr>
+        <w:pStyle w:val="ListParagraph"/>
+        <w:numPr>
+          <w:ilvl w:val="3"/>
+          <w:numId w:val="5"/>
+        </w:numPr>
+      </w:pPr>
+      <w:r>
+        <w:t xml:space="preserve">Open ArcMap and import </w:t>
+      </w:r>
+      <w:proofErr w:type="spellStart"/>
+      <w:r>
+        <w:t>EPU_all</w:t>
+      </w:r>
+      <w:proofErr w:type="spellEnd"/>
+      <w:r>
+        <w:t xml:space="preserve"> shapefile</w:t>
+      </w:r>
+    </w:p>
+    <w:p>
+      <w:pPr>
+        <w:pStyle w:val="ListParagraph"/>
+        <w:numPr>
+          <w:ilvl w:val="3"/>
+          <w:numId w:val="5"/>
+        </w:numPr>
+      </w:pPr>
+      <w:r>
+        <w:t xml:space="preserve">Copy </w:t>
+      </w:r>
+      <w:proofErr w:type="spellStart"/>
+      <w:r>
+        <w:t>EPU_all</w:t>
+      </w:r>
+      <w:proofErr w:type="spellEnd"/>
+      <w:r>
+        <w:t xml:space="preserve"> as EPU_2021 (insert relevant year) and then edit out any EPUs that were not officially surveyed in that year</w:t>
+      </w:r>
+    </w:p>
+    <w:p>
+      <w:pPr>
+        <w:pStyle w:val="ListParagraph"/>
+        <w:numPr>
+          <w:ilvl w:val="3"/>
+          <w:numId w:val="5"/>
+        </w:numPr>
+      </w:pPr>
+      <w:r>
+        <w:t>Import flight path files (convert to shapefiles if they’re not already) and edit out any duplicate records in each (keep only the ‘Replay’ records)</w:t>
+      </w:r>
+    </w:p>
+    <w:p>
+      <w:pPr>
+        <w:pStyle w:val="ListParagraph"/>
+        <w:numPr>
+          <w:ilvl w:val="3"/>
+          <w:numId w:val="5"/>
+        </w:numPr>
+      </w:pPr>
+      <w:r>
+        <w:t>Use the intersect tool to create a geometric intersection of each flight path layer with the EPU_2021 layer</w:t>
+      </w:r>
+    </w:p>
+    <w:p>
+      <w:pPr>
+        <w:pStyle w:val="ListParagraph"/>
+        <w:numPr>
+          <w:ilvl w:val="4"/>
+          <w:numId w:val="5"/>
+        </w:numPr>
+      </w:pPr>
+      <w:r>
+        <w:t>Edit the resulting layer to remove any portions of the flight path that intersect an EPU that was not surveyed on that day (</w:t>
+      </w:r>
       <w:proofErr w:type="gramStart"/>
       <w:r>
-        <w:t>min.count</w:t>
+        <w:t>i.e.</w:t>
+      </w:r>
+      <w:proofErr w:type="gramEnd"/>
+      <w:r>
+        <w:t xml:space="preserve"> we only want to count effort spent while actively surveying)</w:t>
+      </w:r>
+    </w:p>
+    <w:p>
+      <w:pPr>
+        <w:pStyle w:val="ListParagraph"/>
+        <w:numPr>
+          <w:ilvl w:val="3"/>
+          <w:numId w:val="5"/>
+        </w:numPr>
+      </w:pPr>
+      <w:r>
+        <w:t>After intersecting and editing each flight path layer, merge them all to one layer called “Surveys_2021” (insert relevant year)</w:t>
+      </w:r>
+    </w:p>
+    <w:p>
+      <w:pPr>
+        <w:pStyle w:val="ListParagraph"/>
+        <w:numPr>
+          <w:ilvl w:val="3"/>
+          <w:numId w:val="5"/>
+        </w:numPr>
+      </w:pPr>
+      <w:r>
+        <w:t>Use the Buffer tool to add a 250m buffer to all features in Surveys_2021</w:t>
+      </w:r>
+    </w:p>
+    <w:p>
+      <w:pPr>
+        <w:pStyle w:val="ListParagraph"/>
+        <w:numPr>
+          <w:ilvl w:val="3"/>
+          <w:numId w:val="5"/>
+        </w:numPr>
+      </w:pPr>
+      <w:r>
+        <w:t xml:space="preserve">Dissolve Surveys_2021 by </w:t>
+      </w:r>
+      <w:proofErr w:type="spellStart"/>
+      <w:r>
+        <w:t>begin_date</w:t>
       </w:r>
       <w:proofErr w:type="spellEnd"/>
+    </w:p>
+    <w:p>
+      <w:pPr>
+        <w:pStyle w:val="ListParagraph"/>
+        <w:numPr>
+          <w:ilvl w:val="3"/>
+          <w:numId w:val="5"/>
+        </w:numPr>
+      </w:pPr>
+      <w:r>
+        <w:t>Use the Table-to-Table tool to create a csv from the resulting layer</w:t>
+      </w:r>
+    </w:p>
+    <w:p>
+      <w:pPr>
+        <w:pStyle w:val="ListParagraph"/>
+        <w:numPr>
+          <w:ilvl w:val="2"/>
+          <w:numId w:val="5"/>
+        </w:numPr>
+      </w:pPr>
+      <w:r>
+        <w:t>Once you have a csv output, copy and paste the “Unit” and “</w:t>
+      </w:r>
+      <w:proofErr w:type="spellStart"/>
+      <w:r>
+        <w:t>Shape_Area</w:t>
+      </w:r>
+      <w:proofErr w:type="spellEnd"/>
+      <w:r>
+        <w:t xml:space="preserve">” columns into </w:t>
+      </w:r>
+      <w:proofErr w:type="gramStart"/>
+      <w:r>
+        <w:t>your</w:t>
+      </w:r>
       <w:proofErr w:type="gramEnd"/>
       <w:r>
-        <w:t xml:space="preserve">: </w:t>
-      </w:r>
-      <w:r>
-        <w:t>the number of animals observed via all survey methods (i.e. minimum number of animals in population)</w:t>
-      </w:r>
-    </w:p>
-    <w:p>
-      <w:pPr>
-        <w:pStyle w:val="ListParagraph"/>
-        <w:numPr>
-          <w:ilvl w:val="2"/>
-          <w:numId w:val="5"/>
-        </w:numPr>
-      </w:pPr>
-      <w:r>
-        <w:t>estimate*: sightability-corrected estimate according to expert analysis</w:t>
-      </w:r>
-    </w:p>
-    <w:p>
-      <w:pPr>
-        <w:pStyle w:val="ListParagraph"/>
-        <w:numPr>
-          <w:ilvl w:val="2"/>
-          <w:numId w:val="5"/>
-        </w:numPr>
-      </w:pPr>
-      <w:r>
-        <w:lastRenderedPageBreak/>
-        <w:t>target: target elk population for EPU</w:t>
-      </w:r>
-      <w:r>
-        <w:t xml:space="preserve"> (used to make a reference line on trend graphs)</w:t>
-      </w:r>
-    </w:p>
-    <w:p>
-      <w:pPr>
-        <w:pStyle w:val="ListParagraph"/>
-        <w:numPr>
-          <w:ilvl w:val="1"/>
-          <w:numId w:val="5"/>
-        </w:numPr>
-      </w:pPr>
-      <w:r>
-        <w:t>Effort: area surveyed in each EPU that year</w:t>
-      </w:r>
-      <w:r>
-        <w:t xml:space="preserve"> (</w:t>
-      </w:r>
-      <w:r>
-        <w:rPr>
-          <w:b/>
-          <w:bCs/>
-        </w:rPr>
-        <w:t xml:space="preserve">only needed if running </w:t>
-      </w:r>
+        <w:t xml:space="preserve"> excel sheet (e.g. “2021 Effort”). All columns must be filled out for all EPUs surveyed that year. Name the columns as outlined below:</w:t>
+      </w:r>
+    </w:p>
+    <w:p>
+      <w:pPr>
+        <w:pStyle w:val="ListParagraph"/>
+        <w:numPr>
+          <w:ilvl w:val="3"/>
+          <w:numId w:val="5"/>
+        </w:numPr>
+      </w:pPr>
+      <w:r>
+        <w:t>year: enter the relevant year</w:t>
+      </w:r>
+    </w:p>
+    <w:p>
+      <w:pPr>
+        <w:pStyle w:val="ListParagraph"/>
+        <w:numPr>
+          <w:ilvl w:val="3"/>
+          <w:numId w:val="5"/>
+        </w:numPr>
+      </w:pPr>
+      <w:r>
+        <w:t>EPU: this is your EPU (“unit”) column</w:t>
+      </w:r>
+    </w:p>
+    <w:p>
+      <w:pPr>
+        <w:pStyle w:val="ListParagraph"/>
+        <w:numPr>
+          <w:ilvl w:val="3"/>
+          <w:numId w:val="5"/>
+        </w:numPr>
+      </w:pPr>
       <w:proofErr w:type="spellStart"/>
       <w:r>
-        <w:rPr>
-          <w:b/>
-          <w:bCs/>
-        </w:rPr>
-        <w:t>mHT</w:t>
+        <w:t>area_surveyed</w:t>
       </w:r>
       <w:proofErr w:type="spellEnd"/>
       <w:r>
-        <w:rPr>
-          <w:b/>
-          <w:bCs/>
-        </w:rPr>
-        <w:t xml:space="preserve"> analysis</w:t>
-      </w:r>
-      <w:r>
-        <w:t>)</w:t>
-      </w:r>
-    </w:p>
-    <w:p>
-      <w:pPr>
-        <w:pStyle w:val="ListParagraph"/>
-        <w:numPr>
-          <w:ilvl w:val="2"/>
-          <w:numId w:val="5"/>
-        </w:numPr>
-      </w:pPr>
-      <w:r>
-        <w:t>This is derived from survey flight paths, assuming 250m visibility on either side</w:t>
-      </w:r>
-    </w:p>
-    <w:p>
-      <w:pPr>
-        <w:pStyle w:val="ListParagraph"/>
-        <w:numPr>
-          <w:ilvl w:val="2"/>
-          <w:numId w:val="5"/>
-        </w:numPr>
-      </w:pPr>
-      <w:r>
-        <w:t>Steps to create “areas_surveyed_2021.csv” (insert relevant year):</w:t>
-      </w:r>
-    </w:p>
-    <w:p>
-      <w:pPr>
-        <w:pStyle w:val="ListParagraph"/>
-        <w:numPr>
-          <w:ilvl w:val="3"/>
-          <w:numId w:val="5"/>
-        </w:numPr>
-      </w:pPr>
-      <w:r>
-        <w:t xml:space="preserve">Open ArcMap and import </w:t>
+        <w:t>: this is your area (“</w:t>
       </w:r>
       <w:proofErr w:type="spellStart"/>
       <w:r>
-        <w:t>EPU_all</w:t>
+        <w:t>Shape_Area</w:t>
       </w:r>
       <w:proofErr w:type="spellEnd"/>
       <w:r>
-        <w:t xml:space="preserve"> shapefile</w:t>
-      </w:r>
-    </w:p>
-    <w:p>
-      <w:pPr>
-        <w:pStyle w:val="ListParagraph"/>
-        <w:numPr>
-          <w:ilvl w:val="3"/>
-          <w:numId w:val="5"/>
-        </w:numPr>
-      </w:pPr>
-      <w:r>
-        <w:t xml:space="preserve">Copy </w:t>
-      </w:r>
-      <w:proofErr w:type="spellStart"/>
-      <w:r>
-        <w:t>EPU_all</w:t>
-      </w:r>
-      <w:proofErr w:type="spellEnd"/>
-      <w:r>
-        <w:t xml:space="preserve"> as EPU_2021 (insert relevant year) and then edit out any EPUs that were not officially surveyed in that year</w:t>
-      </w:r>
-    </w:p>
-    <w:p>
-      <w:pPr>
-        <w:pStyle w:val="ListParagraph"/>
-        <w:numPr>
-          <w:ilvl w:val="3"/>
-          <w:numId w:val="5"/>
-        </w:numPr>
-      </w:pPr>
-      <w:r>
-        <w:t>Import flight path files (convert to shapefiles if they’re not already) and edit out any duplicate records in each (keep only the ‘Replay’ records)</w:t>
-      </w:r>
-    </w:p>
-    <w:p>
-      <w:pPr>
-        <w:pStyle w:val="ListParagraph"/>
-        <w:numPr>
-          <w:ilvl w:val="3"/>
-          <w:numId w:val="5"/>
-        </w:numPr>
-      </w:pPr>
-      <w:r>
-        <w:t>Use the intersect tool to create a geometric intersection of each flight path layer with the EPU_2021 layer</w:t>
-      </w:r>
-    </w:p>
-    <w:p>
-      <w:pPr>
-        <w:pStyle w:val="ListParagraph"/>
-        <w:numPr>
-          <w:ilvl w:val="4"/>
-          <w:numId w:val="5"/>
-        </w:numPr>
-      </w:pPr>
-      <w:r>
-        <w:t>Edit the resulting layer to remove any portions of the flight path that intersect an EPU that was not surveyed on that day (i.e. we only want to count effort spent while actively surveying)</w:t>
-      </w:r>
-    </w:p>
-    <w:p>
-      <w:pPr>
-        <w:pStyle w:val="ListParagraph"/>
-        <w:numPr>
-          <w:ilvl w:val="3"/>
-          <w:numId w:val="5"/>
-        </w:numPr>
-      </w:pPr>
-      <w:r>
-        <w:t>After intersecting and editing each flight path layer, merge them all to one layer called “Surveys_2021” (insert relevant year)</w:t>
-      </w:r>
-    </w:p>
-    <w:p>
-      <w:pPr>
-        <w:pStyle w:val="ListParagraph"/>
-        <w:numPr>
-          <w:ilvl w:val="3"/>
-          <w:numId w:val="5"/>
-        </w:numPr>
-      </w:pPr>
-      <w:r>
-        <w:t>Use the Buffer tool to add a 250m buffer to all features in Surveys_2021</w:t>
-      </w:r>
-    </w:p>
-    <w:p>
-      <w:pPr>
-        <w:pStyle w:val="ListParagraph"/>
-        <w:numPr>
-          <w:ilvl w:val="3"/>
-          <w:numId w:val="5"/>
-        </w:numPr>
-      </w:pPr>
-      <w:r>
-        <w:t xml:space="preserve">Dissolve Surveys_2021 by </w:t>
-      </w:r>
-      <w:proofErr w:type="spellStart"/>
-      <w:r>
-        <w:t>begin_date</w:t>
-      </w:r>
-      <w:proofErr w:type="spellEnd"/>
-    </w:p>
-    <w:p>
-      <w:pPr>
-        <w:pStyle w:val="ListParagraph"/>
-        <w:numPr>
-          <w:ilvl w:val="3"/>
-          <w:numId w:val="5"/>
-        </w:numPr>
-      </w:pPr>
-      <w:r>
-        <w:t>Use the Table-to-Table tool to create a csv from the resulting layer</w:t>
-      </w:r>
-    </w:p>
-    <w:p>
-      <w:pPr>
-        <w:pStyle w:val="ListParagraph"/>
-        <w:numPr>
-          <w:ilvl w:val="2"/>
-          <w:numId w:val="5"/>
-        </w:numPr>
-      </w:pPr>
-      <w:r>
-        <w:t>Once you have a csv output, copy and paste the “Unit” and “</w:t>
-      </w:r>
-      <w:proofErr w:type="spellStart"/>
-      <w:r>
-        <w:t>Shape_Area</w:t>
-      </w:r>
-      <w:proofErr w:type="spellEnd"/>
-      <w:r>
-        <w:t xml:space="preserve">” columns into </w:t>
-      </w:r>
-      <w:proofErr w:type="gramStart"/>
-      <w:r>
-        <w:t>your</w:t>
-      </w:r>
-      <w:proofErr w:type="gramEnd"/>
-      <w:r>
-        <w:t xml:space="preserve"> excel sheet (e.g. “2021 Effort”). All columns must be filled out for all EPUs surveyed that year. Name the columns as outlined below:</w:t>
-      </w:r>
-    </w:p>
-    <w:p>
-      <w:pPr>
-        <w:pStyle w:val="ListParagraph"/>
-        <w:numPr>
-          <w:ilvl w:val="3"/>
-          <w:numId w:val="5"/>
-        </w:numPr>
-      </w:pPr>
-      <w:r>
-        <w:t>year: enter the relevant year</w:t>
-      </w:r>
-    </w:p>
-    <w:p>
-      <w:pPr>
-        <w:pStyle w:val="ListParagraph"/>
-        <w:numPr>
-          <w:ilvl w:val="3"/>
-          <w:numId w:val="5"/>
-        </w:numPr>
-      </w:pPr>
-      <w:r>
-        <w:t>EPU: this is your EPU (“</w:t>
-      </w:r>
-      <w:r>
-        <w:t>U</w:t>
-      </w:r>
-      <w:r>
-        <w:t>nit”) column</w:t>
-      </w:r>
-    </w:p>
-    <w:p>
-      <w:pPr>
-        <w:pStyle w:val="ListParagraph"/>
-        <w:numPr>
-          <w:ilvl w:val="3"/>
-          <w:numId w:val="5"/>
-        </w:numPr>
-      </w:pPr>
-      <w:proofErr w:type="spellStart"/>
-      <w:r>
-        <w:t>area_surveyed</w:t>
-      </w:r>
-      <w:proofErr w:type="spellEnd"/>
-      <w:r>
-        <w:t>: this is your area (“</w:t>
-      </w:r>
-      <w:proofErr w:type="spellStart"/>
-      <w:r>
-        <w:t>Shape_Area</w:t>
-      </w:r>
-      <w:proofErr w:type="spellEnd"/>
-      <w:r>
         <w:t>”) column in meters squared</w:t>
       </w:r>
     </w:p>
@@ -1220,35 +1231,6 @@
       </w:r>
       <w:r>
         <w:t xml:space="preserve"> from Elk SBOT data</w:t>
-      </w:r>
-      <w:r>
-        <w:t xml:space="preserve"> (</w:t>
-      </w:r>
-      <w:r>
-        <w:rPr>
-          <w:b/>
-          <w:bCs/>
-        </w:rPr>
-        <w:t xml:space="preserve">only needed if running </w:t>
-      </w:r>
-      <w:proofErr w:type="spellStart"/>
-      <w:r>
-        <w:rPr>
-          <w:b/>
-          <w:bCs/>
-        </w:rPr>
-        <w:t>mHT</w:t>
-      </w:r>
-      <w:proofErr w:type="spellEnd"/>
-      <w:r>
-        <w:rPr>
-          <w:b/>
-          <w:bCs/>
-        </w:rPr>
-        <w:t xml:space="preserve"> analysis</w:t>
-      </w:r>
-      <w:r>
-        <w:t>)</w:t>
       </w:r>
     </w:p>
     <w:p>
@@ -1331,13 +1313,7 @@
         </w:numPr>
       </w:pPr>
       <w:r>
-        <w:t>JAGS Model: “beta_binom_model_elk</w:t>
-      </w:r>
-      <w:r>
-        <w:t>2022</w:t>
-      </w:r>
-      <w:r>
-        <w:t xml:space="preserve">.txt” is derived from </w:t>
+        <w:t xml:space="preserve">JAGS Model: “beta_binom_model_elk.txt” is derived from </w:t>
       </w:r>
       <w:proofErr w:type="spellStart"/>
       <w:r>
@@ -1351,27 +1327,8 @@
         <w:t xml:space="preserve">13). Their dataset is </w:t>
       </w:r>
       <w:r>
-        <w:t>identical format to our data and can be found online</w:t>
-      </w:r>
-      <w:r>
-        <w:t xml:space="preserve"> at </w:t>
-      </w:r>
-      <w:hyperlink r:id="rId6" w:history="1">
-        <w:r>
-          <w:rPr>
-            <w:rStyle w:val="Hyperlink"/>
-          </w:rPr>
-          <w:t>https://doi.org/10.5061/dryad.f8669</w:t>
-        </w:r>
-      </w:hyperlink>
-      <w:r>
-        <w:t>.</w:t>
-      </w:r>
-    </w:p>
-    <w:p>
-      <w:pPr>
-        <w:pStyle w:val="ListParagraph"/>
-      </w:pPr>
+        <w:t>identical format to our data and can be found online.</w:t>
+      </w:r>
     </w:p>
     <w:sectPr>
       <w:pgSz w:w="12240" w:h="15840"/>
@@ -1384,11 +1341,11 @@
 </file>
 
 <file path=word/numbering.xml><?xml version="1.0" encoding="utf-8"?>
-<w:numbering xmlns:wpc="http://schemas.microsoft.com/office/word/2010/wordprocessingCanvas" xmlns:cx="http://schemas.microsoft.com/office/drawing/2014/chartex" xmlns:cx1="http://schemas.microsoft.com/office/drawing/2015/9/8/chartex" xmlns:cx2="http://schemas.microsoft.com/office/drawing/2015/10/21/chartex" xmlns:cx3="http://schemas.microsoft.com/office/drawing/2016/5/9/chartex" xmlns:cx4="http://schemas.microsoft.com/office/drawing/2016/5/10/chartex" xmlns:cx5="http://schemas.microsoft.com/office/drawing/2016/5/11/chartex" xmlns:cx6="http://schemas.microsoft.com/office/drawing/2016/5/12/chartex" xmlns:cx7="http://schemas.microsoft.com/office/drawing/2016/5/13/chartex" xmlns:cx8="http://schemas.microsoft.com/office/drawing/2016/5/14/chartex" xmlns:mc="http://schemas.openxmlformats.org/markup-compatibility/2006" xmlns:aink="http://schemas.microsoft.com/office/drawing/2016/ink" xmlns:am3d="http://schemas.microsoft.com/office/drawing/2017/model3d" xmlns:o="urn:schemas-microsoft-com:office:office" xmlns:oel="http://schemas.microsoft.com/office/2019/extlst" xmlns:r="http://schemas.openxmlformats.org/officeDocument/2006/relationships" xmlns:m="http://schemas.openxmlformats.org/officeDocument/2006/math" xmlns:v="urn:schemas-microsoft-com:vml" xmlns:wp14="http://schemas.microsoft.com/office/word/2010/wordprocessingDrawing" xmlns:wp="http://schemas.openxmlformats.org/drawingml/2006/wordprocessingDrawing" xmlns:w10="urn:schemas-microsoft-com:office:word" xmlns:w="http://schemas.openxmlformats.org/wordprocessingml/2006/main" xmlns:w14="http://schemas.microsoft.com/office/word/2010/wordml" xmlns:w15="http://schemas.microsoft.com/office/word/2012/wordml" xmlns:w16cex="http://schemas.microsoft.com/office/word/2018/wordml/cex" xmlns:w16cid="http://schemas.microsoft.com/office/word/2016/wordml/cid" xmlns:w16="http://schemas.microsoft.com/office/word/2018/wordml" xmlns:w16du="http://schemas.microsoft.com/office/word/2023/wordml/word16du" xmlns:w16sdtdh="http://schemas.microsoft.com/office/word/2020/wordml/sdtdatahash" xmlns:w16se="http://schemas.microsoft.com/office/word/2015/wordml/symex" xmlns:wpg="http://schemas.microsoft.com/office/word/2010/wordprocessingGroup" xmlns:wpi="http://schemas.microsoft.com/office/word/2010/wordprocessingInk" xmlns:wne="http://schemas.microsoft.com/office/word/2006/wordml" xmlns:wps="http://schemas.microsoft.com/office/word/2010/wordprocessingShape" mc:Ignorable="w14 w15 w16se w16cid w16 w16cex w16sdtdh w16du wp14">
+<w:numbering xmlns:wpc="http://schemas.microsoft.com/office/word/2010/wordprocessingCanvas" xmlns:cx="http://schemas.microsoft.com/office/drawing/2014/chartex" xmlns:cx1="http://schemas.microsoft.com/office/drawing/2015/9/8/chartex" xmlns:cx2="http://schemas.microsoft.com/office/drawing/2015/10/21/chartex" xmlns:cx3="http://schemas.microsoft.com/office/drawing/2016/5/9/chartex" xmlns:cx4="http://schemas.microsoft.com/office/drawing/2016/5/10/chartex" xmlns:cx5="http://schemas.microsoft.com/office/drawing/2016/5/11/chartex" xmlns:cx6="http://schemas.microsoft.com/office/drawing/2016/5/12/chartex" xmlns:cx7="http://schemas.microsoft.com/office/drawing/2016/5/13/chartex" xmlns:cx8="http://schemas.microsoft.com/office/drawing/2016/5/14/chartex" xmlns:mc="http://schemas.openxmlformats.org/markup-compatibility/2006" xmlns:aink="http://schemas.microsoft.com/office/drawing/2016/ink" xmlns:am3d="http://schemas.microsoft.com/office/drawing/2017/model3d" xmlns:o="urn:schemas-microsoft-com:office:office" xmlns:oel="http://schemas.microsoft.com/office/2019/extlst" xmlns:r="http://schemas.openxmlformats.org/officeDocument/2006/relationships" xmlns:m="http://schemas.openxmlformats.org/officeDocument/2006/math" xmlns:v="urn:schemas-microsoft-com:vml" xmlns:wp14="http://schemas.microsoft.com/office/word/2010/wordprocessingDrawing" xmlns:wp="http://schemas.openxmlformats.org/drawingml/2006/wordprocessingDrawing" xmlns:w10="urn:schemas-microsoft-com:office:word" xmlns:w="http://schemas.openxmlformats.org/wordprocessingml/2006/main" xmlns:w14="http://schemas.microsoft.com/office/word/2010/wordml" xmlns:w15="http://schemas.microsoft.com/office/word/2012/wordml" xmlns:w16cex="http://schemas.microsoft.com/office/word/2018/wordml/cex" xmlns:w16cid="http://schemas.microsoft.com/office/word/2016/wordml/cid" xmlns:w16="http://schemas.microsoft.com/office/word/2018/wordml" xmlns:w16sdtdh="http://schemas.microsoft.com/office/word/2020/wordml/sdtdatahash" xmlns:w16se="http://schemas.microsoft.com/office/word/2015/wordml/symex" xmlns:wpg="http://schemas.microsoft.com/office/word/2010/wordprocessingGroup" xmlns:wpi="http://schemas.microsoft.com/office/word/2010/wordprocessingInk" xmlns:wne="http://schemas.microsoft.com/office/word/2006/wordml" xmlns:wps="http://schemas.microsoft.com/office/word/2010/wordprocessingShape" mc:Ignorable="w14 w15 w16se w16cid w16 w16cex w16sdtdh wp14">
   <w:abstractNum w:abstractNumId="0" w15:restartNumberingAfterBreak="0">
     <w:nsid w:val="098C6342"/>
     <w:multiLevelType w:val="hybridMultilevel"/>
-    <w:tmpl w:val="C0CE2456"/>
+    <w:tmpl w:val="3B185B30"/>
     <w:lvl w:ilvl="0" w:tplc="0409000F">
       <w:start w:val="1"/>
       <w:numFmt w:val="decimal"/>
@@ -1416,17 +1373,14 @@
         <w:ind w:left="2160" w:hanging="180"/>
       </w:pPr>
     </w:lvl>
-    <w:lvl w:ilvl="3" w:tplc="04090001">
-      <w:start w:val="1"/>
-      <w:numFmt w:val="bullet"/>
-      <w:lvlText w:val=""/>
+    <w:lvl w:ilvl="3" w:tplc="0409000F">
+      <w:start w:val="1"/>
+      <w:numFmt w:val="decimal"/>
+      <w:lvlText w:val="%4."/>
       <w:lvlJc w:val="left"/>
       <w:pPr>
         <w:ind w:left="2880" w:hanging="360"/>
       </w:pPr>
-      <w:rPr>
-        <w:rFonts w:ascii="Symbol" w:hAnsi="Symbol" w:hint="default"/>
-      </w:rPr>
     </w:lvl>
     <w:lvl w:ilvl="4" w:tplc="04090019">
       <w:start w:val="1"/>
@@ -1837,7 +1791,7 @@
 </file>
 
 <file path=word/styles.xml><?xml version="1.0" encoding="utf-8"?>
-<w:styles xmlns:mc="http://schemas.openxmlformats.org/markup-compatibility/2006" xmlns:r="http://schemas.openxmlformats.org/officeDocument/2006/relationships" xmlns:w="http://schemas.openxmlformats.org/wordprocessingml/2006/main" xmlns:w14="http://schemas.microsoft.com/office/word/2010/wordml" xmlns:w15="http://schemas.microsoft.com/office/word/2012/wordml" xmlns:w16cex="http://schemas.microsoft.com/office/word/2018/wordml/cex" xmlns:w16cid="http://schemas.microsoft.com/office/word/2016/wordml/cid" xmlns:w16="http://schemas.microsoft.com/office/word/2018/wordml" xmlns:w16du="http://schemas.microsoft.com/office/word/2023/wordml/word16du" xmlns:w16sdtdh="http://schemas.microsoft.com/office/word/2020/wordml/sdtdatahash" xmlns:w16se="http://schemas.microsoft.com/office/word/2015/wordml/symex" mc:Ignorable="w14 w15 w16se w16cid w16 w16cex w16sdtdh w16du">
+<w:styles xmlns:mc="http://schemas.openxmlformats.org/markup-compatibility/2006" xmlns:r="http://schemas.openxmlformats.org/officeDocument/2006/relationships" xmlns:w="http://schemas.openxmlformats.org/wordprocessingml/2006/main" xmlns:w14="http://schemas.microsoft.com/office/word/2010/wordml" xmlns:w15="http://schemas.microsoft.com/office/word/2012/wordml" xmlns:w16cex="http://schemas.microsoft.com/office/word/2018/wordml/cex" xmlns:w16cid="http://schemas.microsoft.com/office/word/2016/wordml/cid" xmlns:w16="http://schemas.microsoft.com/office/word/2018/wordml" xmlns:w16sdtdh="http://schemas.microsoft.com/office/word/2020/wordml/sdtdatahash" xmlns:w16se="http://schemas.microsoft.com/office/word/2015/wordml/symex" mc:Ignorable="w14 w15 w16se w16cid w16 w16cex w16sdtdh">
   <w:docDefaults>
     <w:rPrDefault>
       <w:rPr>
@@ -2259,6 +2213,7 @@
   <w:style w:type="character" w:default="1" w:styleId="DefaultParagraphFont">
     <w:name w:val="Default Paragraph Font"/>
     <w:uiPriority w:val="1"/>
+    <w:semiHidden/>
     <w:unhideWhenUsed/>
   </w:style>
   <w:style w:type="table" w:default="1" w:styleId="TableNormal">

</xml_diff>